<commit_message>
Added a note to the report that the weather feature does not currently work.
</commit_message>
<xml_diff>
--- a/reports/Team Sharp Cookie Project Documentation.docx
+++ b/reports/Team Sharp Cookie Project Documentation.docx
@@ -576,12 +576,7 @@
         </w:numPr>
       </w:pPr>
       <w:r>
-        <w:t>Added dialog to employment activity with optio</w:t>
-      </w:r>
-      <w:bookmarkStart w:id="0" w:name="_GoBack"/>
-      <w:bookmarkEnd w:id="0"/>
-      <w:r>
-        <w:t>ns for job search</w:t>
+        <w:t>Added dialog to employment activity with options for job search</w:t>
       </w:r>
       <w:r>
         <w:t xml:space="preserve"> (job title, keywords and location) </w:t>
@@ -755,13 +750,7 @@
         <w:t xml:space="preserve">the main layout file. </w:t>
       </w:r>
       <w:r>
-        <w:t xml:space="preserve">There is space between the banner and the scrollable app menu. That space is where the </w:t>
-      </w:r>
-      <w:r>
-        <w:t>grey</w:t>
-      </w:r>
-      <w:r>
-        <w:t xml:space="preserve"> </w:t>
+        <w:t xml:space="preserve">There is space between the banner and the scrollable app menu. That space is where the grey </w:t>
       </w:r>
       <w:proofErr w:type="spellStart"/>
       <w:r>
@@ -786,6 +775,20 @@
       <w:r>
         <w:t xml:space="preserve"> The intermittent fix is to edit build path &gt; android and add google play services wherever it may be.</w:t>
       </w:r>
+    </w:p>
+    <w:p>
+      <w:pPr>
+        <w:pStyle w:val="ListParagraph"/>
+        <w:numPr>
+          <w:ilvl w:val="0"/>
+          <w:numId w:val="1"/>
+        </w:numPr>
+      </w:pPr>
+      <w:r>
+        <w:t>The weather feature does not currently work.</w:t>
+      </w:r>
+      <w:bookmarkStart w:id="0" w:name="_GoBack"/>
+      <w:bookmarkEnd w:id="0"/>
     </w:p>
     <w:sectPr>
       <w:pgSz w:w="12240" w:h="15840"/>
@@ -1681,7 +1684,7 @@
   <a:extraClrSchemeLst/>
   <a:extLst>
     <a:ext uri="{05A4C25C-085E-4340-85A3-A5531E510DB2}">
-      <thm15:themeFamily xmlns:thm15="http://schemas.microsoft.com/office/thememl/2012/main" xmlns="" name="Office Theme" id="{62F939B6-93AF-4DB8-9C6B-D6C7DFDC589F}" vid="{4A3C46E8-61CC-4603-A589-7422A47A8E4A}"/>
+      <thm15:themeFamily xmlns="" xmlns:thm15="http://schemas.microsoft.com/office/thememl/2012/main" name="Office Theme" id="{62F939B6-93AF-4DB8-9C6B-D6C7DFDC589F}" vid="{4A3C46E8-61CC-4603-A589-7422A47A8E4A}"/>
     </a:ext>
   </a:extLst>
 </a:theme>

</xml_diff>